<commit_message>
Nici ajustari din productie
</commit_message>
<xml_diff>
--- a/StudiiFezabilitate/Avize/modele_cereri/00. Common/01. APM/Notificare.docx
+++ b/StudiiFezabilitate/Avize/modele_cereri/00. Common/01. APM/Notificare.docx
@@ -2090,66 +2090,6 @@
           <w:lang w:val="ro-RO"/>
         </w:rPr>
       </w:pPr>
-      <w:r>
-        <w:rPr>
-          <w:noProof/>
-        </w:rPr>
-        <w:drawing>
-          <wp:anchor distT="0" distB="0" distL="114300" distR="114300" simplePos="0" relativeHeight="251658240" behindDoc="1" locked="0" layoutInCell="1" allowOverlap="1">
-            <wp:simplePos x="0" y="0"/>
-            <wp:positionH relativeFrom="column">
-              <wp:posOffset>4711278</wp:posOffset>
-            </wp:positionH>
-            <wp:positionV relativeFrom="paragraph">
-              <wp:posOffset>532489</wp:posOffset>
-            </wp:positionV>
-            <wp:extent cx="1080000" cy="720000"/>
-            <wp:effectExtent l="0" t="0" r="6350" b="4445"/>
-            <wp:wrapNone/>
-            <wp:docPr id="1001" name="Picture 1"/>
-            <wp:cNvGraphicFramePr>
-              <a:graphicFrameLocks xmlns:a="http://schemas.openxmlformats.org/drawingml/2006/main"/>
-            </wp:cNvGraphicFramePr>
-            <a:graphic xmlns:a="http://schemas.openxmlformats.org/drawingml/2006/main">
-              <a:graphicData uri="http://schemas.openxmlformats.org/drawingml/2006/picture">
-                <pic:pic xmlns:pic="http://schemas.openxmlformats.org/drawingml/2006/picture">
-                  <pic:nvPicPr>
-                    <pic:cNvPr id="0" name="Placeholder_1.png"/>
-                    <pic:cNvPicPr/>
-                  </pic:nvPicPr>
-                  <pic:blipFill>
-                    <a:blip r:embed="rId8" cstate="print">
-                      <a:extLst>
-                        <a:ext uri="{28A0092B-C50C-407E-A947-70E740481C1C}">
-                          <a14:useLocalDpi xmlns:a14="http://schemas.microsoft.com/office/drawing/2010/main" val="0"/>
-                        </a:ext>
-                      </a:extLst>
-                    </a:blip>
-                    <a:stretch>
-                      <a:fillRect/>
-                    </a:stretch>
-                  </pic:blipFill>
-                  <pic:spPr>
-                    <a:xfrm>
-                      <a:off x="0" y="0"/>
-                      <a:ext cx="1080000" cy="720000"/>
-                    </a:xfrm>
-                    <a:prstGeom prst="rect">
-                      <a:avLst/>
-                    </a:prstGeom>
-                  </pic:spPr>
-                </pic:pic>
-              </a:graphicData>
-            </a:graphic>
-            <wp14:sizeRelH relativeFrom="page">
-              <wp14:pctWidth>0</wp14:pctWidth>
-            </wp14:sizeRelH>
-            <wp14:sizeRelV relativeFrom="page">
-              <wp14:pctHeight>0</wp14:pctHeight>
-            </wp14:sizeRelV>
-          </wp:anchor>
-        </w:drawing>
-      </w:r>
       <w:r>
         <w:rPr>
           <w:noProof/>
@@ -2178,7 +2118,7 @@
                     <pic:cNvPicPr/>
                   </pic:nvPicPr>
                   <pic:blipFill>
-                    <a:blip r:embed="rId9" cstate="print">
+                    <a:blip r:embed="rId8" cstate="print">
                       <a:extLst>
                         <a:ext uri="{28A0092B-C50C-407E-A947-70E740481C1C}">
                           <a14:useLocalDpi xmlns:a14="http://schemas.microsoft.com/office/drawing/2010/main" val="0"/>
@@ -2372,6 +2312,66 @@
             </w:pPr>
             <w:r>
               <w:rPr>
+                <w:noProof/>
+              </w:rPr>
+              <w:drawing>
+                <wp:anchor distT="0" distB="0" distL="114300" distR="114300" simplePos="0" relativeHeight="251658240" behindDoc="1" locked="0" layoutInCell="1" allowOverlap="1">
+                  <wp:simplePos x="0" y="0"/>
+                  <wp:positionH relativeFrom="column">
+                    <wp:posOffset>647955</wp:posOffset>
+                  </wp:positionH>
+                  <wp:positionV relativeFrom="paragraph">
+                    <wp:posOffset>-140403</wp:posOffset>
+                  </wp:positionV>
+                  <wp:extent cx="1080000" cy="1080000"/>
+                  <wp:effectExtent l="0" t="0" r="6350" b="6350"/>
+                  <wp:wrapNone/>
+                  <wp:docPr id="1001" name="Picture 1"/>
+                  <wp:cNvGraphicFramePr>
+                    <a:graphicFrameLocks xmlns:a="http://schemas.openxmlformats.org/drawingml/2006/main"/>
+                  </wp:cNvGraphicFramePr>
+                  <a:graphic xmlns:a="http://schemas.openxmlformats.org/drawingml/2006/main">
+                    <a:graphicData uri="http://schemas.openxmlformats.org/drawingml/2006/picture">
+                      <pic:pic xmlns:pic="http://schemas.openxmlformats.org/drawingml/2006/picture">
+                        <pic:nvPicPr>
+                          <pic:cNvPr id="0" name="Placeholder_1.png"/>
+                          <pic:cNvPicPr/>
+                        </pic:nvPicPr>
+                        <pic:blipFill>
+                          <a:blip r:embed="rId9" cstate="print">
+                            <a:extLst>
+                              <a:ext uri="{28A0092B-C50C-407E-A947-70E740481C1C}">
+                                <a14:useLocalDpi xmlns:a14="http://schemas.microsoft.com/office/drawing/2010/main" val="0"/>
+                              </a:ext>
+                            </a:extLst>
+                          </a:blip>
+                          <a:stretch>
+                            <a:fillRect/>
+                          </a:stretch>
+                        </pic:blipFill>
+                        <pic:spPr>
+                          <a:xfrm>
+                            <a:off x="0" y="0"/>
+                            <a:ext cx="1080000" cy="1080000"/>
+                          </a:xfrm>
+                          <a:prstGeom prst="rect">
+                            <a:avLst/>
+                          </a:prstGeom>
+                        </pic:spPr>
+                      </pic:pic>
+                    </a:graphicData>
+                  </a:graphic>
+                  <wp14:sizeRelH relativeFrom="page">
+                    <wp14:pctWidth>0</wp14:pctWidth>
+                  </wp14:sizeRelH>
+                  <wp14:sizeRelV relativeFrom="page">
+                    <wp14:pctHeight>0</wp14:pctHeight>
+                  </wp14:sizeRelV>
+                </wp:anchor>
+              </w:drawing>
+            </w:r>
+            <w:r>
+              <w:rPr>
                 <w:rFonts w:ascii="Calibri" w:hAnsi="Calibri" w:cs="Calibri"/>
                 <w:spacing w:val="-14"/>
               </w:rPr>
@@ -2426,10 +2426,10 @@
           <wp:anchor distT="0" distB="0" distL="114300" distR="114300" simplePos="0" relativeHeight="251659264" behindDoc="1" locked="0" layoutInCell="1" allowOverlap="1" wp14:anchorId="52C36D07">
             <wp:simplePos x="0" y="0"/>
             <wp:positionH relativeFrom="column">
-              <wp:posOffset>4122420</wp:posOffset>
+              <wp:posOffset>4196561</wp:posOffset>
             </wp:positionH>
             <wp:positionV relativeFrom="paragraph">
-              <wp:posOffset>187325</wp:posOffset>
+              <wp:posOffset>81410</wp:posOffset>
             </wp:positionV>
             <wp:extent cx="1079500" cy="539750"/>
             <wp:effectExtent l="0" t="0" r="6350" b="0"/>

</xml_diff>